<commit_message>
Done with proposal and proposal document download format.
</commit_message>
<xml_diff>
--- a/ces-backend/Document Formats/PNC-PRE-FO-34-Community-and-Extension-Service-Activity-Proposal.docx
+++ b/ces-backend/Document Formats/PNC-PRE-FO-34-Community-and-Extension-Service-Activity-Proposal.docx
@@ -109,11 +109,16 @@
         </w:rPr>
       </w:pPr>
       <w:r>
-        <w:rPr>
-          <w:rFonts w:ascii="Wingdings" w:eastAsia="Wingdings" w:hAnsi="Wingdings" w:cs="Wingdings"/>
-          <w:color w:val="000000"/>
-        </w:rPr>
-        <w:t>□</w:t>
+        <w:t>{{</w:t>
+      </w:r>
+      <w:r>
+        <w:rPr>
+          <w:rStyle w:val="hljs-string"/>
+        </w:rPr>
+        <w:t>three_year_checkbox</w:t>
+      </w:r>
+      <w:r>
+        <w:t>}}</w:t>
       </w:r>
       <w:r>
         <w:rPr>
@@ -152,11 +157,12 @@
         </w:rPr>
       </w:pPr>
       <w:r>
-        <w:rPr>
-          <w:rFonts w:ascii="Wingdings" w:eastAsia="Wingdings" w:hAnsi="Wingdings" w:cs="Wingdings"/>
-          <w:color w:val="000000"/>
-        </w:rPr>
-        <w:t>□</w:t>
+        <w:t>{{one_less_checkbox</w:t>
+      </w:r>
+      <w:bookmarkStart w:id="0" w:name="_GoBack"/>
+      <w:bookmarkEnd w:id="0"/>
+      <w:r>
+        <w:t>}}</w:t>
       </w:r>
       <w:r>
         <w:rPr>
@@ -1415,8 +1421,6 @@
             <w:r>
               <w:t>non_gov_box</w:t>
             </w:r>
-            <w:bookmarkStart w:id="0" w:name="_GoBack"/>
-            <w:bookmarkEnd w:id="0"/>
             <w:r>
               <w:t>}}</w:t>
             </w:r>
@@ -1504,7 +1508,11 @@
               </w:rPr>
             </w:pPr>
           </w:p>
-          <w:p/>
+          <w:p>
+            <w:r>
+              <w:t>{{identified_needs}}</w:t>
+            </w:r>
+          </w:p>
           <w:p/>
         </w:tc>
       </w:tr>
@@ -2289,11 +2297,19 @@
               </w:pBdr>
               <w:jc w:val="both"/>
               <w:rPr>
-                <w:rFonts w:ascii="Century Gothic" w:eastAsia="Century Gothic" w:hAnsi="Century Gothic" w:cs="Century Gothic"/>
+                <w:rFonts w:eastAsia="Century Gothic"/>
                 <w:color w:val="000000"/>
                 <w:u w:val="single"/>
               </w:rPr>
             </w:pPr>
+            <w:r>
+              <w:rPr>
+                <w:rFonts w:eastAsia="Century Gothic"/>
+                <w:color w:val="000000"/>
+                <w:u w:val="single"/>
+              </w:rPr>
+              <w:t>{{budget_requirement}}</w:t>
+            </w:r>
           </w:p>
         </w:tc>
       </w:tr>
@@ -2992,7 +3008,7 @@
                 <w:sz w:val="16"/>
                 <w:szCs w:val="16"/>
               </w:rPr>
-              <w:t>{{director_sign_date}}</w:t>
+              <w:t>ENGR. ANNA-LIZA F. SIGUE</w:t>
             </w:r>
           </w:p>
           <w:p>
@@ -3103,6 +3119,15 @@
                 <w:szCs w:val="16"/>
               </w:rPr>
             </w:pPr>
+            <w:r>
+              <w:rPr>
+                <w:rFonts w:ascii="Century Gothic" w:eastAsia="Century Gothic" w:hAnsi="Century Gothic" w:cs="Century Gothic"/>
+                <w:color w:val="000000"/>
+                <w:sz w:val="16"/>
+                <w:szCs w:val="16"/>
+              </w:rPr>
+              <w:t>{{endorsed_by}}</w:t>
+            </w:r>
           </w:p>
           <w:p>
             <w:pPr>
@@ -3316,7 +3341,7 @@
                 <w:sz w:val="16"/>
                 <w:szCs w:val="16"/>
               </w:rPr>
-              <w:t>{{partner_signatures}}</w:t>
+              <w:t>{{concurred_by}}</w:t>
             </w:r>
           </w:p>
           <w:p>
@@ -3337,7 +3362,21 @@
                 <w:szCs w:val="16"/>
               </w:rPr>
             </w:pPr>
-          </w:p>
+            <w:r>
+              <w:rPr>
+                <w:rFonts w:ascii="Century Gothic" w:eastAsia="Century Gothic" w:hAnsi="Century Gothic" w:cs="Century Gothic"/>
+                <w:color w:val="000000"/>
+                <w:sz w:val="16"/>
+                <w:szCs w:val="16"/>
+              </w:rPr>
+              <w:t>Partner Community</w:t>
+            </w:r>
+          </w:p>
+        </w:tc>
+        <w:tc>
+          <w:tcPr>
+            <w:tcW w:w="3150" w:type="dxa"/>
+          </w:tcPr>
           <w:p>
             <w:pPr>
               <w:keepNext/>
@@ -3356,21 +3395,7 @@
                 <w:szCs w:val="16"/>
               </w:rPr>
             </w:pPr>
-            <w:r>
-              <w:rPr>
-                <w:rFonts w:ascii="Century Gothic" w:eastAsia="Century Gothic" w:hAnsi="Century Gothic" w:cs="Century Gothic"/>
-                <w:color w:val="000000"/>
-                <w:sz w:val="16"/>
-                <w:szCs w:val="16"/>
-              </w:rPr>
-              <w:t>Partner Community</w:t>
-            </w:r>
-          </w:p>
-        </w:tc>
-        <w:tc>
-          <w:tcPr>
-            <w:tcW w:w="3150" w:type="dxa"/>
-          </w:tcPr>
+          </w:p>
           <w:p>
             <w:pPr>
               <w:keepNext/>
@@ -3427,6 +3452,15 @@
                 <w:szCs w:val="16"/>
               </w:rPr>
             </w:pPr>
+            <w:r>
+              <w:rPr>
+                <w:rFonts w:ascii="Century Gothic" w:eastAsia="Century Gothic" w:hAnsi="Century Gothic" w:cs="Century Gothic"/>
+                <w:color w:val="000000"/>
+                <w:sz w:val="16"/>
+                <w:szCs w:val="16"/>
+              </w:rPr>
+              <w:t>DR. SANDRA N. MANINGAS</w:t>
+            </w:r>
           </w:p>
           <w:p>
             <w:pPr>
@@ -3453,9 +3487,14 @@
                 <w:sz w:val="16"/>
                 <w:szCs w:val="16"/>
               </w:rPr>
-              <w:t>{{VPRE_sign_date}}</w:t>
-            </w:r>
-          </w:p>
+              <w:t>Vice President for Planning, Research, and Extension</w:t>
+            </w:r>
+          </w:p>
+        </w:tc>
+        <w:tc>
+          <w:tcPr>
+            <w:tcW w:w="2880" w:type="dxa"/>
+          </w:tcPr>
           <w:p>
             <w:pPr>
               <w:keepNext/>
@@ -3474,21 +3513,7 @@
                 <w:szCs w:val="16"/>
               </w:rPr>
             </w:pPr>
-            <w:r>
-              <w:rPr>
-                <w:rFonts w:ascii="Century Gothic" w:eastAsia="Century Gothic" w:hAnsi="Century Gothic" w:cs="Century Gothic"/>
-                <w:color w:val="000000"/>
-                <w:sz w:val="16"/>
-                <w:szCs w:val="16"/>
-              </w:rPr>
-              <w:t>Vice President for Planning, Research, and Extension</w:t>
-            </w:r>
-          </w:p>
-        </w:tc>
-        <w:tc>
-          <w:tcPr>
-            <w:tcW w:w="2880" w:type="dxa"/>
-          </w:tcPr>
+          </w:p>
           <w:p>
             <w:pPr>
               <w:keepNext/>
@@ -3545,33 +3570,14 @@
                 <w:szCs w:val="16"/>
               </w:rPr>
             </w:pPr>
-          </w:p>
-          <w:p>
-            <w:pPr>
-              <w:keepNext/>
-              <w:pBdr>
-                <w:top w:val="nil"/>
-                <w:left w:val="nil"/>
-                <w:bottom w:val="nil"/>
-                <w:right w:val="nil"/>
-                <w:between w:val="nil"/>
-              </w:pBdr>
-              <w:jc w:val="center"/>
-              <w:rPr>
-                <w:rFonts w:ascii="Century Gothic" w:eastAsia="Century Gothic" w:hAnsi="Century Gothic" w:cs="Century Gothic"/>
-                <w:color w:val="000000"/>
-                <w:sz w:val="16"/>
-                <w:szCs w:val="16"/>
-              </w:rPr>
-            </w:pPr>
-            <w:r>
-              <w:rPr>
-                <w:rFonts w:ascii="Century Gothic" w:eastAsia="Century Gothic" w:hAnsi="Century Gothic" w:cs="Century Gothic"/>
-                <w:color w:val="000000"/>
-                <w:sz w:val="16"/>
-                <w:szCs w:val="16"/>
-              </w:rPr>
-              <w:t>{{PRE_sign_date}}</w:t>
+            <w:r>
+              <w:rPr>
+                <w:rFonts w:ascii="Century Gothic" w:eastAsia="Century Gothic" w:hAnsi="Century Gothic" w:cs="Century Gothic"/>
+                <w:color w:val="000000"/>
+                <w:sz w:val="16"/>
+                <w:szCs w:val="16"/>
+              </w:rPr>
+              <w:t>DR. CHARLEMANE LAVINA</w:t>
             </w:r>
           </w:p>
           <w:p>
@@ -3855,7 +3861,7 @@
         <w:rFonts w:ascii="Arial Narrow" w:eastAsia="Arial Narrow" w:hAnsi="Arial Narrow" w:cs="Arial Narrow"/>
         <w:noProof/>
       </w:rPr>
-      <w:t>2</w:t>
+      <w:t>1</w:t>
     </w:r>
     <w:r>
       <w:rPr>

</xml_diff>